<commit_message>
finish report and program
</commit_message>
<xml_diff>
--- a/Lab3-Report-PetersonJ.docx
+++ b/Lab3-Report-PetersonJ.docx
@@ -212,7 +212,7 @@
           <w:noProof/>
         </w:rPr>
         <w:drawing>
-          <wp:anchor distT="0" distB="0" distL="114300" distR="114300" simplePos="0" relativeHeight="251660288" behindDoc="0" locked="0" layoutInCell="1" allowOverlap="1" wp14:anchorId="6DE80232" wp14:editId="048B0D9F">
+          <wp:anchor distT="0" distB="0" distL="114300" distR="114300" simplePos="0" relativeHeight="251660288" behindDoc="0" locked="0" layoutInCell="1" allowOverlap="1" wp14:anchorId="6DE80232" wp14:editId="08A655A2">
             <wp:simplePos x="0" y="0"/>
             <wp:positionH relativeFrom="margin">
               <wp:align>center</wp:align>
@@ -417,7 +417,7 @@
           <w:noProof/>
         </w:rPr>
         <w:drawing>
-          <wp:anchor distT="0" distB="0" distL="114300" distR="114300" simplePos="0" relativeHeight="251661312" behindDoc="0" locked="0" layoutInCell="1" allowOverlap="1" wp14:anchorId="0B66480B" wp14:editId="1C7D0DE7">
+          <wp:anchor distT="0" distB="0" distL="114300" distR="114300" simplePos="0" relativeHeight="251661312" behindDoc="0" locked="0" layoutInCell="1" allowOverlap="1" wp14:anchorId="0B66480B" wp14:editId="7458AB08">
             <wp:simplePos x="0" y="0"/>
             <wp:positionH relativeFrom="margin">
               <wp:align>center</wp:align>
@@ -497,7 +497,7 @@
           <w:rFonts w:ascii="Aptos" w:hAnsi="Aptos"/>
           <w:color w:val="000000" w:themeColor="text1"/>
         </w:rPr>
-        <w:t xml:space="preserve">Following this, I implemented both the channel-based and mutex-based options for hash comparison. I saw a slight performance benefit to the channel-based option both on fine.txt and coarse.txt, as well as on both the </w:t>
+        <w:t xml:space="preserve">I expected going into this assignment and the </w:t>
       </w:r>
       <w:proofErr w:type="spellStart"/>
       <w:r>
@@ -505,7 +505,7 @@
           <w:rFonts w:ascii="Aptos" w:hAnsi="Aptos"/>
           <w:color w:val="000000" w:themeColor="text1"/>
         </w:rPr>
-        <w:t>Macbook</w:t>
+        <w:t>hashTime</w:t>
       </w:r>
       <w:proofErr w:type="spellEnd"/>
       <w:r>
@@ -513,7 +513,14 @@
           <w:rFonts w:ascii="Aptos" w:hAnsi="Aptos"/>
           <w:color w:val="000000" w:themeColor="text1"/>
         </w:rPr>
-        <w:t xml:space="preserve"> and </w:t>
+        <w:t xml:space="preserve"> section that Golang would handle threads efficiently enough that spawning one goroutine for each operation necessary in parallel would either be most efficient, or rather comparably efficient to more complicated options due to the concurrent nature of Go.</w:t>
+      </w:r>
+      <w:r>
+        <w:rPr>
+          <w:rFonts w:ascii="Aptos" w:hAnsi="Aptos"/>
+          <w:color w:val="000000" w:themeColor="text1"/>
+        </w:rPr>
+        <w:t xml:space="preserve"> I was surprised to see that there was a happy middle-ground where a </w:t>
       </w:r>
       <w:proofErr w:type="spellStart"/>
       <w:r>
@@ -521,6 +528,22 @@
           <w:rFonts w:ascii="Aptos" w:hAnsi="Aptos"/>
           <w:color w:val="000000" w:themeColor="text1"/>
         </w:rPr>
+        <w:t>certain</w:t>
+      </w:r>
+      <w:proofErr w:type="spellEnd"/>
+      <w:r>
+        <w:rPr>
+          <w:rFonts w:ascii="Aptos" w:hAnsi="Aptos"/>
+          <w:color w:val="000000" w:themeColor="text1"/>
+        </w:rPr>
+        <w:t xml:space="preserve"> number of goroutines would be most efficient. It was also interesting to see difference on hardware, comparing between the ARM64 platform and an Intel-based </w:t>
+      </w:r>
+      <w:proofErr w:type="spellStart"/>
+      <w:r>
+        <w:rPr>
+          <w:rFonts w:ascii="Aptos" w:hAnsi="Aptos"/>
+          <w:color w:val="000000" w:themeColor="text1"/>
+        </w:rPr>
         <w:t>Codio</w:t>
       </w:r>
       <w:proofErr w:type="spellEnd"/>
@@ -529,7 +552,7 @@
           <w:rFonts w:ascii="Aptos" w:hAnsi="Aptos"/>
           <w:color w:val="000000" w:themeColor="text1"/>
         </w:rPr>
-        <w:t>. However, as the number of hash-workers increased, the mutex did worse (predictably so) as more threads led to more contention for the lock.</w:t>
+        <w:t xml:space="preserve"> machine.</w:t>
       </w:r>
     </w:p>
     <w:p>
@@ -545,7 +568,39 @@
           <w:rFonts w:ascii="Aptos" w:hAnsi="Aptos"/>
           <w:color w:val="000000" w:themeColor="text1"/>
         </w:rPr>
-        <w:t>I did not attempt the fine-grain synchronization, but I imagine this might alleviate some lock contention and could result in a fine-grained structure winning out over a channel.</w:t>
+        <w:t xml:space="preserve">Following this, I implemented both the channel-based and mutex-based options for hash comparison. I saw a slight performance benefit to the channel-based option both on fine.txt and coarse.txt, as well as on both the </w:t>
+      </w:r>
+      <w:proofErr w:type="spellStart"/>
+      <w:r>
+        <w:rPr>
+          <w:rFonts w:ascii="Aptos" w:hAnsi="Aptos"/>
+          <w:color w:val="000000" w:themeColor="text1"/>
+        </w:rPr>
+        <w:t>Macbook</w:t>
+      </w:r>
+      <w:proofErr w:type="spellEnd"/>
+      <w:r>
+        <w:rPr>
+          <w:rFonts w:ascii="Aptos" w:hAnsi="Aptos"/>
+          <w:color w:val="000000" w:themeColor="text1"/>
+        </w:rPr>
+        <w:t xml:space="preserve"> and </w:t>
+      </w:r>
+      <w:proofErr w:type="spellStart"/>
+      <w:r>
+        <w:rPr>
+          <w:rFonts w:ascii="Aptos" w:hAnsi="Aptos"/>
+          <w:color w:val="000000" w:themeColor="text1"/>
+        </w:rPr>
+        <w:t>Codio</w:t>
+      </w:r>
+      <w:proofErr w:type="spellEnd"/>
+      <w:r>
+        <w:rPr>
+          <w:rFonts w:ascii="Aptos" w:hAnsi="Aptos"/>
+          <w:color w:val="000000" w:themeColor="text1"/>
+        </w:rPr>
+        <w:t>. However, as the number of hash-workers increased, the mutex did worse (predictably so) as more threads led to more contention for the lock.</w:t>
       </w:r>
     </w:p>
     <w:p>
@@ -561,6 +616,22 @@
           <w:rFonts w:ascii="Aptos" w:hAnsi="Aptos"/>
           <w:color w:val="000000" w:themeColor="text1"/>
         </w:rPr>
+        <w:t>I did not attempt the fine-grain synchronization, but I imagine this might alleviate some lock contention and could result in a fine-grained structure winning out over a channel.</w:t>
+      </w:r>
+    </w:p>
+    <w:p>
+      <w:pPr>
+        <w:keepNext/>
+        <w:rPr>
+          <w:rFonts w:ascii="Aptos" w:hAnsi="Aptos"/>
+          <w:color w:val="000000" w:themeColor="text1"/>
+        </w:rPr>
+      </w:pPr>
+      <w:r>
+        <w:rPr>
+          <w:rFonts w:ascii="Aptos" w:hAnsi="Aptos"/>
+          <w:color w:val="000000" w:themeColor="text1"/>
+        </w:rPr>
         <w:t>For my project, I decided that the channel-based method was more efficient than basic mutex, with about a 5-15% speedup across most hash-worker values</w:t>
       </w:r>
       <w:r>
@@ -591,13 +662,21 @@
           <w:rFonts w:ascii="Aptos" w:hAnsi="Aptos"/>
           <w:color w:val="000000" w:themeColor="text1"/>
         </w:rPr>
-        <w:t>. It stands to reason that since channels are a much more commonly used synchronization device in Golang it might have better support and a more efficient implementation. See the graphs below for performance details on mutex vs. channel. In either case, they both demonstrated a significant speedup over sequential.</w:t>
+        <w:t xml:space="preserve">. It stands to reason that since channels are a much </w:t>
       </w:r>
       <w:r>
         <w:rPr>
           <w:rFonts w:ascii="Aptos" w:hAnsi="Aptos"/>
           <w:color w:val="000000" w:themeColor="text1"/>
         </w:rPr>
+        <w:lastRenderedPageBreak/>
+        <w:t>more commonly used synchronization device in Golang it might have better support and a more efficient implementation. See the graphs below for performance details on mutex vs. channel. In either case, they both demonstrated a significant speedup over sequential.</w:t>
+      </w:r>
+      <w:r>
+        <w:rPr>
+          <w:rFonts w:ascii="Aptos" w:hAnsi="Aptos"/>
+          <w:color w:val="000000" w:themeColor="text1"/>
+        </w:rPr>
         <w:t xml:space="preserve"> Channels showed less overhead than mutex on </w:t>
       </w:r>
       <w:proofErr w:type="spellStart"/>
@@ -614,15 +693,7 @@
           <w:rFonts w:ascii="Aptos" w:hAnsi="Aptos"/>
           <w:color w:val="000000" w:themeColor="text1"/>
         </w:rPr>
-        <w:t xml:space="preserve"> but slightly more </w:t>
-      </w:r>
-      <w:r>
-        <w:rPr>
-          <w:rFonts w:ascii="Aptos" w:hAnsi="Aptos"/>
-          <w:color w:val="000000" w:themeColor="text1"/>
-        </w:rPr>
-        <w:lastRenderedPageBreak/>
-        <w:t xml:space="preserve">overhead on the M1 Pro </w:t>
+        <w:t xml:space="preserve"> but slightly more overhead on the M1 Pro </w:t>
       </w:r>
       <w:proofErr w:type="spellStart"/>
       <w:r>
@@ -870,6 +941,78 @@
         </w:rPr>
         <w:t xml:space="preserve"> the channel implementation simpler, as this felt more natural to write in Golang.</w:t>
       </w:r>
+      <w:r>
+        <w:rPr>
+          <w:rFonts w:ascii="Aptos" w:hAnsi="Aptos"/>
+          <w:color w:val="000000" w:themeColor="text1"/>
+        </w:rPr>
+        <w:t xml:space="preserve"> For </w:t>
+      </w:r>
+      <w:proofErr w:type="spellStart"/>
+      <w:r>
+        <w:rPr>
+          <w:rFonts w:ascii="Aptos" w:hAnsi="Aptos"/>
+          <w:color w:val="000000" w:themeColor="text1"/>
+        </w:rPr>
+        <w:t>hashGroupTime</w:t>
+      </w:r>
+      <w:proofErr w:type="spellEnd"/>
+      <w:r>
+        <w:rPr>
+          <w:rFonts w:ascii="Aptos" w:hAnsi="Aptos"/>
+          <w:color w:val="000000" w:themeColor="text1"/>
+        </w:rPr>
+        <w:t xml:space="preserve">, I expected much higher </w:t>
+      </w:r>
+      <w:proofErr w:type="spellStart"/>
+      <w:r>
+        <w:rPr>
+          <w:rFonts w:ascii="Aptos" w:hAnsi="Aptos"/>
+          <w:color w:val="000000" w:themeColor="text1"/>
+        </w:rPr>
+        <w:t>speedup</w:t>
+      </w:r>
+      <w:proofErr w:type="spellEnd"/>
+      <w:r>
+        <w:rPr>
+          <w:rFonts w:ascii="Aptos" w:hAnsi="Aptos"/>
+          <w:color w:val="000000" w:themeColor="text1"/>
+        </w:rPr>
+        <w:t xml:space="preserve"> from the channel method due to it being a feature of Go. One Mutex for thousands of threads seemed like it wouldn’t work well at all. In fact, the results were much more mixed. The channel method largely did better than the mutex method, but only by a small amount and the </w:t>
+      </w:r>
+      <w:proofErr w:type="spellStart"/>
+      <w:r>
+        <w:rPr>
+          <w:rFonts w:ascii="Aptos" w:hAnsi="Aptos"/>
+          <w:color w:val="000000" w:themeColor="text1"/>
+        </w:rPr>
+        <w:lastRenderedPageBreak/>
+        <w:t>Codio</w:t>
+      </w:r>
+      <w:proofErr w:type="spellEnd"/>
+      <w:r>
+        <w:rPr>
+          <w:rFonts w:ascii="Aptos" w:hAnsi="Aptos"/>
+          <w:color w:val="000000" w:themeColor="text1"/>
+        </w:rPr>
+        <w:t xml:space="preserve"> machine </w:t>
+      </w:r>
+      <w:proofErr w:type="gramStart"/>
+      <w:r>
+        <w:rPr>
+          <w:rFonts w:ascii="Aptos" w:hAnsi="Aptos"/>
+          <w:color w:val="000000" w:themeColor="text1"/>
+        </w:rPr>
+        <w:t>actually performed</w:t>
+      </w:r>
+      <w:proofErr w:type="gramEnd"/>
+      <w:r>
+        <w:rPr>
+          <w:rFonts w:ascii="Aptos" w:hAnsi="Aptos"/>
+          <w:color w:val="000000" w:themeColor="text1"/>
+        </w:rPr>
+        <w:t xml:space="preserve"> better with the Mutex on coarse.txt (where more computation was required).</w:t>
+      </w:r>
     </w:p>
     <w:p>
       <w:pPr>
@@ -911,8 +1054,393 @@
         <w:t>For this section, we were asked to implement an adjacency matrix for tree comparison. The initial approach was to spawn one goroutine for each required tree comparison (when there were two or more trees with the same hash).</w:t>
       </w:r>
     </w:p>
+    <w:p>
+      <w:pPr>
+        <w:rPr>
+          <w:rFonts w:ascii="Aptos" w:hAnsi="Aptos"/>
+          <w:color w:val="auto"/>
+        </w:rPr>
+      </w:pPr>
+      <w:r>
+        <w:rPr>
+          <w:rFonts w:ascii="Aptos" w:hAnsi="Aptos"/>
+          <w:color w:val="auto"/>
+        </w:rPr>
+        <w:t xml:space="preserve">I </w:t>
+      </w:r>
+      <w:r>
+        <w:rPr>
+          <w:rFonts w:ascii="Aptos" w:hAnsi="Aptos"/>
+          <w:color w:val="auto"/>
+        </w:rPr>
+        <w:t xml:space="preserve">observed approximately a 30% speedup on both the </w:t>
+      </w:r>
+      <w:proofErr w:type="spellStart"/>
+      <w:r>
+        <w:rPr>
+          <w:rFonts w:ascii="Aptos" w:hAnsi="Aptos"/>
+          <w:color w:val="auto"/>
+        </w:rPr>
+        <w:t>Macbook</w:t>
+      </w:r>
+      <w:proofErr w:type="spellEnd"/>
+      <w:r>
+        <w:rPr>
+          <w:rFonts w:ascii="Aptos" w:hAnsi="Aptos"/>
+          <w:color w:val="auto"/>
+        </w:rPr>
+        <w:t xml:space="preserve"> and </w:t>
+      </w:r>
+      <w:proofErr w:type="spellStart"/>
+      <w:r>
+        <w:rPr>
+          <w:rFonts w:ascii="Aptos" w:hAnsi="Aptos"/>
+          <w:color w:val="auto"/>
+        </w:rPr>
+        <w:t>Codio</w:t>
+      </w:r>
+      <w:proofErr w:type="spellEnd"/>
+      <w:r>
+        <w:rPr>
+          <w:rFonts w:ascii="Aptos" w:hAnsi="Aptos"/>
+          <w:color w:val="auto"/>
+        </w:rPr>
+        <w:t xml:space="preserve"> over sequential when implementing the Adjacency Matrix and launching a goroutine each time a comparison was necessary.</w:t>
+      </w:r>
+    </w:p>
+    <w:p>
+      <w:pPr>
+        <w:rPr>
+          <w:rFonts w:ascii="Aptos" w:hAnsi="Aptos"/>
+          <w:color w:val="auto"/>
+        </w:rPr>
+      </w:pPr>
+      <w:r>
+        <w:rPr>
+          <w:rFonts w:ascii="Aptos" w:hAnsi="Aptos"/>
+          <w:color w:val="auto"/>
+        </w:rPr>
+        <w:t xml:space="preserve">Implementing the buffer, I ran into challenges including deadlocking on condition variables (Wait only being able to be exited with a signal or broadcast, specifically). Once I determined that I could push a “dummy” value or create a Close function to check, atomically, if the thread was still “awake,” I could then broadcast </w:t>
+      </w:r>
+      <w:proofErr w:type="spellStart"/>
+      <w:r>
+        <w:rPr>
+          <w:rFonts w:ascii="Aptos" w:hAnsi="Aptos"/>
+          <w:color w:val="auto"/>
+        </w:rPr>
+        <w:t>notEmpty</w:t>
+      </w:r>
+      <w:proofErr w:type="spellEnd"/>
+      <w:r>
+        <w:rPr>
+          <w:rFonts w:ascii="Aptos" w:hAnsi="Aptos"/>
+          <w:color w:val="auto"/>
+        </w:rPr>
+        <w:t xml:space="preserve"> to get the deadlocked routines to finish.</w:t>
+      </w:r>
+    </w:p>
+    <w:p>
+      <w:pPr>
+        <w:rPr>
+          <w:rFonts w:ascii="Aptos" w:hAnsi="Aptos"/>
+          <w:color w:val="auto"/>
+        </w:rPr>
+      </w:pPr>
+      <w:r>
+        <w:rPr>
+          <w:noProof/>
+        </w:rPr>
+        <w:drawing>
+          <wp:inline distT="0" distB="0" distL="0" distR="0" wp14:anchorId="5E771826" wp14:editId="19E64A9D">
+            <wp:extent cx="4572000" cy="2743200"/>
+            <wp:effectExtent l="0" t="0" r="12700" b="12700"/>
+            <wp:docPr id="700264737" name="Chart 1">
+              <a:extLst xmlns:a="http://schemas.openxmlformats.org/drawingml/2006/main">
+                <a:ext uri="{FF2B5EF4-FFF2-40B4-BE49-F238E27FC236}">
+                  <a16:creationId xmlns:a16="http://schemas.microsoft.com/office/drawing/2014/main" id="{5F1EEF7D-1500-0781-ED3B-3CB3B073950A}"/>
+                </a:ext>
+              </a:extLst>
+            </wp:docPr>
+            <wp:cNvGraphicFramePr/>
+            <a:graphic xmlns:a="http://schemas.openxmlformats.org/drawingml/2006/main">
+              <a:graphicData uri="http://schemas.openxmlformats.org/drawingml/2006/chart">
+                <c:chart xmlns:c="http://schemas.openxmlformats.org/drawingml/2006/chart" xmlns:r="http://schemas.openxmlformats.org/officeDocument/2006/relationships" r:id="rId13"/>
+              </a:graphicData>
+            </a:graphic>
+          </wp:inline>
+        </w:drawing>
+      </w:r>
+    </w:p>
+    <w:p>
+      <w:pPr>
+        <w:rPr>
+          <w:rFonts w:ascii="Aptos" w:hAnsi="Aptos"/>
+          <w:color w:val="auto"/>
+        </w:rPr>
+      </w:pPr>
+      <w:r>
+        <w:rPr>
+          <w:rFonts w:ascii="Aptos" w:hAnsi="Aptos"/>
+          <w:color w:val="auto"/>
+        </w:rPr>
+        <w:t xml:space="preserve">As you can see in the graph above, I had a slight speedup on both the </w:t>
+      </w:r>
+      <w:proofErr w:type="spellStart"/>
+      <w:r>
+        <w:rPr>
+          <w:rFonts w:ascii="Aptos" w:hAnsi="Aptos"/>
+          <w:color w:val="auto"/>
+        </w:rPr>
+        <w:t>Macbook</w:t>
+      </w:r>
+      <w:proofErr w:type="spellEnd"/>
+      <w:r>
+        <w:rPr>
+          <w:rFonts w:ascii="Aptos" w:hAnsi="Aptos"/>
+          <w:color w:val="auto"/>
+        </w:rPr>
+        <w:t xml:space="preserve"> and </w:t>
+      </w:r>
+      <w:proofErr w:type="spellStart"/>
+      <w:r>
+        <w:rPr>
+          <w:rFonts w:ascii="Aptos" w:hAnsi="Aptos"/>
+          <w:color w:val="auto"/>
+        </w:rPr>
+        <w:t>Codio</w:t>
+      </w:r>
+      <w:proofErr w:type="spellEnd"/>
+      <w:r>
+        <w:rPr>
+          <w:rFonts w:ascii="Aptos" w:hAnsi="Aptos"/>
+          <w:color w:val="auto"/>
+        </w:rPr>
+        <w:t xml:space="preserve"> when implementing comp-workers in the buffer format. However, the </w:t>
+      </w:r>
+      <w:proofErr w:type="spellStart"/>
+      <w:r>
+        <w:rPr>
+          <w:rFonts w:ascii="Aptos" w:hAnsi="Aptos"/>
+          <w:color w:val="auto"/>
+        </w:rPr>
+        <w:t>Macbook</w:t>
+      </w:r>
+      <w:proofErr w:type="spellEnd"/>
+      <w:r>
+        <w:rPr>
+          <w:rFonts w:ascii="Aptos" w:hAnsi="Aptos"/>
+          <w:color w:val="auto"/>
+        </w:rPr>
+        <w:t xml:space="preserve"> achieved the greatest speedup on the “equal” </w:t>
+      </w:r>
+      <w:proofErr w:type="gramStart"/>
+      <w:r>
+        <w:rPr>
+          <w:rFonts w:ascii="Aptos" w:hAnsi="Aptos"/>
+          <w:color w:val="auto"/>
+        </w:rPr>
+        <w:t>method, or</w:t>
+      </w:r>
+      <w:proofErr w:type="gramEnd"/>
+      <w:r>
+        <w:rPr>
+          <w:rFonts w:ascii="Aptos" w:hAnsi="Aptos"/>
+          <w:color w:val="auto"/>
+        </w:rPr>
+        <w:t xml:space="preserve"> launching a goroutine for each comparison. </w:t>
+      </w:r>
+      <w:proofErr w:type="spellStart"/>
+      <w:r>
+        <w:rPr>
+          <w:rFonts w:ascii="Aptos" w:hAnsi="Aptos"/>
+          <w:color w:val="auto"/>
+        </w:rPr>
+        <w:t>Codio</w:t>
+      </w:r>
+      <w:proofErr w:type="spellEnd"/>
+      <w:r>
+        <w:rPr>
+          <w:rFonts w:ascii="Aptos" w:hAnsi="Aptos"/>
+          <w:color w:val="auto"/>
+        </w:rPr>
+        <w:t xml:space="preserve"> machine achieved the greatest speedup between 10-12 comp-workers, achieving nearly a 51% speedup. However, and this may be due to the inefficient nature of my code (Broadcasting many times which could cause threads to wake up unnecessarily), as we approached higher thread count/comp-workers, Codio machine saw higher overhead.</w:t>
+      </w:r>
+    </w:p>
+    <w:p>
+      <w:pPr>
+        <w:rPr>
+          <w:rFonts w:ascii="Aptos" w:hAnsi="Aptos"/>
+          <w:color w:val="auto"/>
+        </w:rPr>
+      </w:pPr>
+      <w:r>
+        <w:rPr>
+          <w:rFonts w:ascii="Aptos" w:hAnsi="Aptos"/>
+          <w:color w:val="auto"/>
+        </w:rPr>
+        <w:t xml:space="preserve">I think managing a thread pool could </w:t>
+      </w:r>
+      <w:proofErr w:type="gramStart"/>
+      <w:r>
+        <w:rPr>
+          <w:rFonts w:ascii="Aptos" w:hAnsi="Aptos"/>
+          <w:color w:val="auto"/>
+        </w:rPr>
+        <w:t>definitely be</w:t>
+      </w:r>
+      <w:proofErr w:type="gramEnd"/>
+      <w:r>
+        <w:rPr>
+          <w:rFonts w:ascii="Aptos" w:hAnsi="Aptos"/>
+          <w:color w:val="auto"/>
+        </w:rPr>
+        <w:t xml:space="preserve"> worthwhile, especially when working with something with large computational requirements. Additionally, the assignment </w:t>
+      </w:r>
+      <w:r>
+        <w:rPr>
+          <w:rFonts w:ascii="Aptos" w:hAnsi="Aptos"/>
+          <w:color w:val="auto"/>
+        </w:rPr>
+        <w:lastRenderedPageBreak/>
+        <w:t xml:space="preserve">required us to use a custom buffer, but </w:t>
+      </w:r>
+      <w:proofErr w:type="gramStart"/>
+      <w:r>
+        <w:rPr>
+          <w:rFonts w:ascii="Aptos" w:hAnsi="Aptos"/>
+          <w:color w:val="auto"/>
+        </w:rPr>
+        <w:t>Go</w:t>
+      </w:r>
+      <w:proofErr w:type="gramEnd"/>
+      <w:r>
+        <w:rPr>
+          <w:rFonts w:ascii="Aptos" w:hAnsi="Aptos"/>
+          <w:color w:val="auto"/>
+        </w:rPr>
+        <w:t xml:space="preserve"> allows for buffered channels, and that would make managing a thread pool nearly trivial. I think using buffered channels and a worker pool would strike the perfect balance between performance and ease of use.</w:t>
+      </w:r>
+    </w:p>
+    <w:p>
+      <w:pPr>
+        <w:rPr>
+          <w:rFonts w:ascii="Aptos" w:hAnsi="Aptos"/>
+          <w:color w:val="auto"/>
+        </w:rPr>
+      </w:pPr>
+      <w:r>
+        <w:rPr>
+          <w:rFonts w:ascii="Aptos" w:hAnsi="Aptos"/>
+          <w:color w:val="auto"/>
+        </w:rPr>
+        <w:t xml:space="preserve">I expected for </w:t>
+      </w:r>
+      <w:proofErr w:type="spellStart"/>
+      <w:r>
+        <w:rPr>
+          <w:rFonts w:ascii="Aptos" w:hAnsi="Aptos"/>
+          <w:color w:val="auto"/>
+        </w:rPr>
+        <w:t>compareTreeTime</w:t>
+      </w:r>
+      <w:proofErr w:type="spellEnd"/>
+      <w:r>
+        <w:rPr>
+          <w:rFonts w:ascii="Aptos" w:hAnsi="Aptos"/>
+          <w:color w:val="auto"/>
+        </w:rPr>
+        <w:t xml:space="preserve"> that the buffer would be the fastest, as it wouldn’t be worthwhile coding one unless we would get some speedup. However, I was surprised to see that it wasn’t as stark of a speedup on the </w:t>
+      </w:r>
+      <w:proofErr w:type="spellStart"/>
+      <w:r>
+        <w:rPr>
+          <w:rFonts w:ascii="Aptos" w:hAnsi="Aptos"/>
+          <w:color w:val="auto"/>
+        </w:rPr>
+        <w:t>Macbook</w:t>
+      </w:r>
+      <w:proofErr w:type="spellEnd"/>
+      <w:r>
+        <w:rPr>
+          <w:rFonts w:ascii="Aptos" w:hAnsi="Aptos"/>
+          <w:color w:val="auto"/>
+        </w:rPr>
+        <w:t xml:space="preserve">, or even on the </w:t>
+      </w:r>
+      <w:proofErr w:type="spellStart"/>
+      <w:r>
+        <w:rPr>
+          <w:rFonts w:ascii="Aptos" w:hAnsi="Aptos"/>
+          <w:color w:val="auto"/>
+        </w:rPr>
+        <w:t>Codio</w:t>
+      </w:r>
+      <w:proofErr w:type="spellEnd"/>
+      <w:r>
+        <w:rPr>
+          <w:rFonts w:ascii="Aptos" w:hAnsi="Aptos"/>
+          <w:color w:val="auto"/>
+        </w:rPr>
+        <w:t xml:space="preserve">, compared to just launching one goroutine for each comparison. It was also interesting to see the overhead in my Buffer implementation causing the </w:t>
+      </w:r>
+      <w:proofErr w:type="spellStart"/>
+      <w:r>
+        <w:rPr>
+          <w:rFonts w:ascii="Aptos" w:hAnsi="Aptos"/>
+          <w:color w:val="auto"/>
+        </w:rPr>
+        <w:t>Codio</w:t>
+      </w:r>
+      <w:proofErr w:type="spellEnd"/>
+      <w:r>
+        <w:rPr>
+          <w:rFonts w:ascii="Aptos" w:hAnsi="Aptos"/>
+          <w:color w:val="auto"/>
+        </w:rPr>
+        <w:t xml:space="preserve"> time to rise as comp-workers increased past 10-12. It is especially interesting because previous implementations of “just launch all the goroutines you could need” didn’t provide the best speedup on the </w:t>
+      </w:r>
+      <w:proofErr w:type="spellStart"/>
+      <w:r>
+        <w:rPr>
+          <w:rFonts w:ascii="Aptos" w:hAnsi="Aptos"/>
+          <w:color w:val="auto"/>
+        </w:rPr>
+        <w:t>Macbook</w:t>
+      </w:r>
+      <w:proofErr w:type="spellEnd"/>
+      <w:r>
+        <w:rPr>
+          <w:rFonts w:ascii="Aptos" w:hAnsi="Aptos"/>
+          <w:color w:val="auto"/>
+        </w:rPr>
+        <w:t>, but it did for this section. I think this likely has to do with the implementation of the condition variables and sync functions I utilized on the Mac architecture/software.</w:t>
+      </w:r>
+    </w:p>
+    <w:p>
+      <w:pPr>
+        <w:rPr>
+          <w:rFonts w:ascii="Aptos" w:hAnsi="Aptos"/>
+          <w:color w:val="auto"/>
+        </w:rPr>
+      </w:pPr>
+      <w:r>
+        <w:rPr>
+          <w:rFonts w:ascii="Aptos" w:hAnsi="Aptos"/>
+          <w:color w:val="auto"/>
+        </w:rPr>
+        <w:t>Either way, it was an excellent learning experience.</w:t>
+      </w:r>
+    </w:p>
+    <w:p>
+      <w:pPr>
+        <w:rPr>
+          <w:rFonts w:ascii="Aptos" w:hAnsi="Aptos"/>
+          <w:color w:val="auto"/>
+        </w:rPr>
+      </w:pPr>
+    </w:p>
     <w:sectPr>
-      <w:footerReference w:type="default" r:id="rId13"/>
+      <w:footerReference w:type="default" r:id="rId14"/>
       <w:pgSz w:w="12240" w:h="15840"/>
       <w:pgMar w:top="1440" w:right="1800" w:bottom="1080" w:left="1800" w:header="720" w:footer="720" w:gutter="0"/>
       <w:cols w:space="720"/>
@@ -5501,6 +6029,619 @@
 </c:chartSpace>
 </file>
 
+<file path=word/charts/chart7.xml><?xml version="1.0" encoding="utf-8"?>
+<c:chartSpace xmlns:c="http://schemas.openxmlformats.org/drawingml/2006/chart" xmlns:a="http://schemas.openxmlformats.org/drawingml/2006/main" xmlns:r="http://schemas.openxmlformats.org/officeDocument/2006/relationships" xmlns:c16r2="http://schemas.microsoft.com/office/drawing/2015/06/chart">
+  <c:date1904 val="0"/>
+  <c:lang val="en-US"/>
+  <c:roundedCorners val="0"/>
+  <mc:AlternateContent xmlns:mc="http://schemas.openxmlformats.org/markup-compatibility/2006">
+    <mc:Choice xmlns:c14="http://schemas.microsoft.com/office/drawing/2007/8/2/chart" Requires="c14">
+      <c14:style val="102"/>
+    </mc:Choice>
+    <mc:Fallback>
+      <c:style val="2"/>
+    </mc:Fallback>
+  </mc:AlternateContent>
+  <c:chart>
+    <c:title>
+      <c:tx>
+        <c:rich>
+          <a:bodyPr rot="0" spcFirstLastPara="1" vertOverflow="ellipsis" vert="horz" wrap="square" anchor="ctr" anchorCtr="1"/>
+          <a:lstStyle/>
+          <a:p>
+            <a:pPr>
+              <a:defRPr sz="1400" b="0" i="0" u="none" strike="noStrike" kern="1200" spc="0" baseline="0">
+                <a:solidFill>
+                  <a:schemeClr val="tx1">
+                    <a:lumMod val="65000"/>
+                    <a:lumOff val="35000"/>
+                  </a:schemeClr>
+                </a:solidFill>
+                <a:latin typeface="+mn-lt"/>
+                <a:ea typeface="+mn-ea"/>
+                <a:cs typeface="+mn-cs"/>
+              </a:defRPr>
+            </a:pPr>
+            <a:r>
+              <a:rPr lang="en-US"/>
+              <a:t>compareTreeTime vs. comp-workers (coarse.txt)</a:t>
+            </a:r>
+          </a:p>
+        </c:rich>
+      </c:tx>
+      <c:overlay val="0"/>
+      <c:spPr>
+        <a:noFill/>
+        <a:ln>
+          <a:noFill/>
+        </a:ln>
+        <a:effectLst/>
+      </c:spPr>
+      <c:txPr>
+        <a:bodyPr rot="0" spcFirstLastPara="1" vertOverflow="ellipsis" vert="horz" wrap="square" anchor="ctr" anchorCtr="1"/>
+        <a:lstStyle/>
+        <a:p>
+          <a:pPr>
+            <a:defRPr sz="1400" b="0" i="0" u="none" strike="noStrike" kern="1200" spc="0" baseline="0">
+              <a:solidFill>
+                <a:schemeClr val="tx1">
+                  <a:lumMod val="65000"/>
+                  <a:lumOff val="35000"/>
+                </a:schemeClr>
+              </a:solidFill>
+              <a:latin typeface="+mn-lt"/>
+              <a:ea typeface="+mn-ea"/>
+              <a:cs typeface="+mn-cs"/>
+            </a:defRPr>
+          </a:pPr>
+          <a:endParaRPr lang="en-US"/>
+        </a:p>
+      </c:txPr>
+    </c:title>
+    <c:autoTitleDeleted val="0"/>
+    <c:plotArea>
+      <c:layout/>
+      <c:barChart>
+        <c:barDir val="col"/>
+        <c:grouping val="clustered"/>
+        <c:varyColors val="0"/>
+        <c:ser>
+          <c:idx val="0"/>
+          <c:order val="0"/>
+          <c:tx>
+            <c:strRef>
+              <c:f>compareTreeTime!$C$1</c:f>
+              <c:strCache>
+                <c:ptCount val="1"/>
+                <c:pt idx="0">
+                  <c:v>compareTreeTime (Mac M1 Pro, 16GB Ram)</c:v>
+                </c:pt>
+              </c:strCache>
+            </c:strRef>
+          </c:tx>
+          <c:spPr>
+            <a:solidFill>
+              <a:schemeClr val="accent1"/>
+            </a:solidFill>
+            <a:ln>
+              <a:noFill/>
+            </a:ln>
+            <a:effectLst/>
+          </c:spPr>
+          <c:invertIfNegative val="0"/>
+          <c:cat>
+            <c:strRef>
+              <c:f>compareTreeTime!$B$2:$B$11</c:f>
+              <c:strCache>
+                <c:ptCount val="10"/>
+                <c:pt idx="0">
+                  <c:v>1</c:v>
+                </c:pt>
+                <c:pt idx="1">
+                  <c:v>2</c:v>
+                </c:pt>
+                <c:pt idx="2">
+                  <c:v>4</c:v>
+                </c:pt>
+                <c:pt idx="3">
+                  <c:v>6</c:v>
+                </c:pt>
+                <c:pt idx="4">
+                  <c:v>8</c:v>
+                </c:pt>
+                <c:pt idx="5">
+                  <c:v>10</c:v>
+                </c:pt>
+                <c:pt idx="6">
+                  <c:v>12</c:v>
+                </c:pt>
+                <c:pt idx="7">
+                  <c:v>14</c:v>
+                </c:pt>
+                <c:pt idx="8">
+                  <c:v>16</c:v>
+                </c:pt>
+                <c:pt idx="9">
+                  <c:v>equal</c:v>
+                </c:pt>
+              </c:strCache>
+            </c:strRef>
+          </c:cat>
+          <c:val>
+            <c:numRef>
+              <c:f>compareTreeTime!$C$2:$C$11</c:f>
+              <c:numCache>
+                <c:formatCode>0.00E+00</c:formatCode>
+                <c:ptCount val="10"/>
+                <c:pt idx="0">
+                  <c:v>0.55376000000000003</c:v>
+                </c:pt>
+                <c:pt idx="1">
+                  <c:v>0.58762999999999999</c:v>
+                </c:pt>
+                <c:pt idx="2">
+                  <c:v>0.46259</c:v>
+                </c:pt>
+                <c:pt idx="3">
+                  <c:v>0.42957000000000001</c:v>
+                </c:pt>
+                <c:pt idx="4">
+                  <c:v>0.41237000000000001</c:v>
+                </c:pt>
+                <c:pt idx="5">
+                  <c:v>0.41735</c:v>
+                </c:pt>
+                <c:pt idx="6">
+                  <c:v>0.40505999999999998</c:v>
+                </c:pt>
+                <c:pt idx="7">
+                  <c:v>0.40445999999999999</c:v>
+                </c:pt>
+                <c:pt idx="8">
+                  <c:v>0.39661999999999997</c:v>
+                </c:pt>
+                <c:pt idx="9">
+                  <c:v>0.38274999999999998</c:v>
+                </c:pt>
+              </c:numCache>
+            </c:numRef>
+          </c:val>
+          <c:extLst>
+            <c:ext xmlns:c16="http://schemas.microsoft.com/office/drawing/2014/chart" uri="{C3380CC4-5D6E-409C-BE32-E72D297353CC}">
+              <c16:uniqueId val="{00000000-F4B9-224B-B918-469077D2D116}"/>
+            </c:ext>
+          </c:extLst>
+        </c:ser>
+        <c:ser>
+          <c:idx val="1"/>
+          <c:order val="1"/>
+          <c:tx>
+            <c:strRef>
+              <c:f>compareTreeTime!$D$1</c:f>
+              <c:strCache>
+                <c:ptCount val="1"/>
+                <c:pt idx="0">
+                  <c:v>compareTreeTime (Codio)</c:v>
+                </c:pt>
+              </c:strCache>
+            </c:strRef>
+          </c:tx>
+          <c:spPr>
+            <a:solidFill>
+              <a:schemeClr val="accent2"/>
+            </a:solidFill>
+            <a:ln>
+              <a:noFill/>
+            </a:ln>
+            <a:effectLst/>
+          </c:spPr>
+          <c:invertIfNegative val="0"/>
+          <c:cat>
+            <c:strRef>
+              <c:f>compareTreeTime!$B$2:$B$11</c:f>
+              <c:strCache>
+                <c:ptCount val="10"/>
+                <c:pt idx="0">
+                  <c:v>1</c:v>
+                </c:pt>
+                <c:pt idx="1">
+                  <c:v>2</c:v>
+                </c:pt>
+                <c:pt idx="2">
+                  <c:v>4</c:v>
+                </c:pt>
+                <c:pt idx="3">
+                  <c:v>6</c:v>
+                </c:pt>
+                <c:pt idx="4">
+                  <c:v>8</c:v>
+                </c:pt>
+                <c:pt idx="5">
+                  <c:v>10</c:v>
+                </c:pt>
+                <c:pt idx="6">
+                  <c:v>12</c:v>
+                </c:pt>
+                <c:pt idx="7">
+                  <c:v>14</c:v>
+                </c:pt>
+                <c:pt idx="8">
+                  <c:v>16</c:v>
+                </c:pt>
+                <c:pt idx="9">
+                  <c:v>equal</c:v>
+                </c:pt>
+              </c:strCache>
+            </c:strRef>
+          </c:cat>
+          <c:val>
+            <c:numRef>
+              <c:f>compareTreeTime!$D$2:$D$11</c:f>
+              <c:numCache>
+                <c:formatCode>0.00E+00</c:formatCode>
+                <c:ptCount val="10"/>
+                <c:pt idx="0">
+                  <c:v>1.7737000000000001</c:v>
+                </c:pt>
+                <c:pt idx="1">
+                  <c:v>1.607</c:v>
+                </c:pt>
+                <c:pt idx="2">
+                  <c:v>1.1233</c:v>
+                </c:pt>
+                <c:pt idx="3">
+                  <c:v>0.89710000000000001</c:v>
+                </c:pt>
+                <c:pt idx="4">
+                  <c:v>0.88349</c:v>
+                </c:pt>
+                <c:pt idx="5">
+                  <c:v>0.86875999999999998</c:v>
+                </c:pt>
+                <c:pt idx="6">
+                  <c:v>0.87475999999999998</c:v>
+                </c:pt>
+                <c:pt idx="7">
+                  <c:v>0.92479999999999996</c:v>
+                </c:pt>
+                <c:pt idx="8">
+                  <c:v>0.95491999999999999</c:v>
+                </c:pt>
+                <c:pt idx="9">
+                  <c:v>1.2048000000000001</c:v>
+                </c:pt>
+              </c:numCache>
+            </c:numRef>
+          </c:val>
+          <c:extLst>
+            <c:ext xmlns:c16="http://schemas.microsoft.com/office/drawing/2014/chart" uri="{C3380CC4-5D6E-409C-BE32-E72D297353CC}">
+              <c16:uniqueId val="{00000001-F4B9-224B-B918-469077D2D116}"/>
+            </c:ext>
+          </c:extLst>
+        </c:ser>
+        <c:dLbls>
+          <c:showLegendKey val="0"/>
+          <c:showVal val="0"/>
+          <c:showCatName val="0"/>
+          <c:showSerName val="0"/>
+          <c:showPercent val="0"/>
+          <c:showBubbleSize val="0"/>
+        </c:dLbls>
+        <c:gapWidth val="150"/>
+        <c:axId val="1242805344"/>
+        <c:axId val="1399984192"/>
+      </c:barChart>
+      <c:catAx>
+        <c:axId val="1242805344"/>
+        <c:scaling>
+          <c:orientation val="minMax"/>
+        </c:scaling>
+        <c:delete val="0"/>
+        <c:axPos val="b"/>
+        <c:majorGridlines>
+          <c:spPr>
+            <a:ln w="9525" cap="flat" cmpd="sng" algn="ctr">
+              <a:solidFill>
+                <a:schemeClr val="tx1">
+                  <a:lumMod val="15000"/>
+                  <a:lumOff val="85000"/>
+                </a:schemeClr>
+              </a:solidFill>
+              <a:round/>
+            </a:ln>
+            <a:effectLst/>
+          </c:spPr>
+        </c:majorGridlines>
+        <c:title>
+          <c:tx>
+            <c:rich>
+              <a:bodyPr rot="0" spcFirstLastPara="1" vertOverflow="ellipsis" vert="horz" wrap="square" anchor="ctr" anchorCtr="1"/>
+              <a:lstStyle/>
+              <a:p>
+                <a:pPr>
+                  <a:defRPr sz="1000" b="0" i="0" u="none" strike="noStrike" kern="1200" baseline="0">
+                    <a:solidFill>
+                      <a:schemeClr val="tx1">
+                        <a:lumMod val="65000"/>
+                        <a:lumOff val="35000"/>
+                      </a:schemeClr>
+                    </a:solidFill>
+                    <a:latin typeface="+mn-lt"/>
+                    <a:ea typeface="+mn-ea"/>
+                    <a:cs typeface="+mn-cs"/>
+                  </a:defRPr>
+                </a:pPr>
+                <a:r>
+                  <a:rPr lang="en-US"/>
+                  <a:t>comp-workers</a:t>
+                </a:r>
+              </a:p>
+            </c:rich>
+          </c:tx>
+          <c:overlay val="0"/>
+          <c:spPr>
+            <a:noFill/>
+            <a:ln>
+              <a:noFill/>
+            </a:ln>
+            <a:effectLst/>
+          </c:spPr>
+          <c:txPr>
+            <a:bodyPr rot="0" spcFirstLastPara="1" vertOverflow="ellipsis" vert="horz" wrap="square" anchor="ctr" anchorCtr="1"/>
+            <a:lstStyle/>
+            <a:p>
+              <a:pPr>
+                <a:defRPr sz="1000" b="0" i="0" u="none" strike="noStrike" kern="1200" baseline="0">
+                  <a:solidFill>
+                    <a:schemeClr val="tx1">
+                      <a:lumMod val="65000"/>
+                      <a:lumOff val="35000"/>
+                    </a:schemeClr>
+                  </a:solidFill>
+                  <a:latin typeface="+mn-lt"/>
+                  <a:ea typeface="+mn-ea"/>
+                  <a:cs typeface="+mn-cs"/>
+                </a:defRPr>
+              </a:pPr>
+              <a:endParaRPr lang="en-US"/>
+            </a:p>
+          </c:txPr>
+        </c:title>
+        <c:numFmt formatCode="General" sourceLinked="1"/>
+        <c:majorTickMark val="none"/>
+        <c:minorTickMark val="none"/>
+        <c:tickLblPos val="nextTo"/>
+        <c:spPr>
+          <a:noFill/>
+          <a:ln w="9525" cap="flat" cmpd="sng" algn="ctr">
+            <a:solidFill>
+              <a:schemeClr val="tx1">
+                <a:lumMod val="25000"/>
+                <a:lumOff val="75000"/>
+              </a:schemeClr>
+            </a:solidFill>
+            <a:round/>
+          </a:ln>
+          <a:effectLst/>
+        </c:spPr>
+        <c:txPr>
+          <a:bodyPr rot="-60000000" spcFirstLastPara="1" vertOverflow="ellipsis" vert="horz" wrap="square" anchor="ctr" anchorCtr="1"/>
+          <a:lstStyle/>
+          <a:p>
+            <a:pPr>
+              <a:defRPr sz="900" b="0" i="0" u="none" strike="noStrike" kern="1200" baseline="0">
+                <a:solidFill>
+                  <a:schemeClr val="tx1">
+                    <a:lumMod val="65000"/>
+                    <a:lumOff val="35000"/>
+                  </a:schemeClr>
+                </a:solidFill>
+                <a:latin typeface="+mn-lt"/>
+                <a:ea typeface="+mn-ea"/>
+                <a:cs typeface="+mn-cs"/>
+              </a:defRPr>
+            </a:pPr>
+            <a:endParaRPr lang="en-US"/>
+          </a:p>
+        </c:txPr>
+        <c:crossAx val="1399984192"/>
+        <c:crosses val="autoZero"/>
+        <c:auto val="1"/>
+        <c:lblAlgn val="ctr"/>
+        <c:lblOffset val="100"/>
+        <c:noMultiLvlLbl val="0"/>
+      </c:catAx>
+      <c:valAx>
+        <c:axId val="1399984192"/>
+        <c:scaling>
+          <c:orientation val="minMax"/>
+        </c:scaling>
+        <c:delete val="0"/>
+        <c:axPos val="l"/>
+        <c:majorGridlines>
+          <c:spPr>
+            <a:ln w="9525" cap="flat" cmpd="sng" algn="ctr">
+              <a:solidFill>
+                <a:schemeClr val="tx1">
+                  <a:lumMod val="15000"/>
+                  <a:lumOff val="85000"/>
+                </a:schemeClr>
+              </a:solidFill>
+              <a:round/>
+            </a:ln>
+            <a:effectLst/>
+          </c:spPr>
+        </c:majorGridlines>
+        <c:title>
+          <c:tx>
+            <c:rich>
+              <a:bodyPr rot="-5400000" spcFirstLastPara="1" vertOverflow="ellipsis" vert="horz" wrap="square" anchor="ctr" anchorCtr="1"/>
+              <a:lstStyle/>
+              <a:p>
+                <a:pPr>
+                  <a:defRPr sz="1000" b="0" i="0" u="none" strike="noStrike" kern="1200" baseline="0">
+                    <a:solidFill>
+                      <a:schemeClr val="tx1">
+                        <a:lumMod val="65000"/>
+                        <a:lumOff val="35000"/>
+                      </a:schemeClr>
+                    </a:solidFill>
+                    <a:latin typeface="+mn-lt"/>
+                    <a:ea typeface="+mn-ea"/>
+                    <a:cs typeface="+mn-cs"/>
+                  </a:defRPr>
+                </a:pPr>
+                <a:r>
+                  <a:rPr lang="en-US"/>
+                  <a:t>compareTreeTime (seconds)</a:t>
+                </a:r>
+              </a:p>
+            </c:rich>
+          </c:tx>
+          <c:overlay val="0"/>
+          <c:spPr>
+            <a:noFill/>
+            <a:ln>
+              <a:noFill/>
+            </a:ln>
+            <a:effectLst/>
+          </c:spPr>
+          <c:txPr>
+            <a:bodyPr rot="-5400000" spcFirstLastPara="1" vertOverflow="ellipsis" vert="horz" wrap="square" anchor="ctr" anchorCtr="1"/>
+            <a:lstStyle/>
+            <a:p>
+              <a:pPr>
+                <a:defRPr sz="1000" b="0" i="0" u="none" strike="noStrike" kern="1200" baseline="0">
+                  <a:solidFill>
+                    <a:schemeClr val="tx1">
+                      <a:lumMod val="65000"/>
+                      <a:lumOff val="35000"/>
+                    </a:schemeClr>
+                  </a:solidFill>
+                  <a:latin typeface="+mn-lt"/>
+                  <a:ea typeface="+mn-ea"/>
+                  <a:cs typeface="+mn-cs"/>
+                </a:defRPr>
+              </a:pPr>
+              <a:endParaRPr lang="en-US"/>
+            </a:p>
+          </c:txPr>
+        </c:title>
+        <c:numFmt formatCode="0.00E+00" sourceLinked="1"/>
+        <c:majorTickMark val="none"/>
+        <c:minorTickMark val="none"/>
+        <c:tickLblPos val="nextTo"/>
+        <c:spPr>
+          <a:noFill/>
+          <a:ln w="9525" cap="flat" cmpd="sng" algn="ctr">
+            <a:solidFill>
+              <a:schemeClr val="tx1">
+                <a:lumMod val="25000"/>
+                <a:lumOff val="75000"/>
+              </a:schemeClr>
+            </a:solidFill>
+            <a:round/>
+          </a:ln>
+          <a:effectLst/>
+        </c:spPr>
+        <c:txPr>
+          <a:bodyPr rot="-60000000" spcFirstLastPara="1" vertOverflow="ellipsis" vert="horz" wrap="square" anchor="ctr" anchorCtr="1"/>
+          <a:lstStyle/>
+          <a:p>
+            <a:pPr>
+              <a:defRPr sz="900" b="0" i="0" u="none" strike="noStrike" kern="1200" baseline="0">
+                <a:solidFill>
+                  <a:schemeClr val="tx1">
+                    <a:lumMod val="65000"/>
+                    <a:lumOff val="35000"/>
+                  </a:schemeClr>
+                </a:solidFill>
+                <a:latin typeface="+mn-lt"/>
+                <a:ea typeface="+mn-ea"/>
+                <a:cs typeface="+mn-cs"/>
+              </a:defRPr>
+            </a:pPr>
+            <a:endParaRPr lang="en-US"/>
+          </a:p>
+        </c:txPr>
+        <c:crossAx val="1242805344"/>
+        <c:crosses val="autoZero"/>
+        <c:crossBetween val="between"/>
+      </c:valAx>
+      <c:spPr>
+        <a:noFill/>
+        <a:ln>
+          <a:noFill/>
+        </a:ln>
+        <a:effectLst/>
+      </c:spPr>
+    </c:plotArea>
+    <c:legend>
+      <c:legendPos val="b"/>
+      <c:overlay val="0"/>
+      <c:spPr>
+        <a:noFill/>
+        <a:ln>
+          <a:noFill/>
+        </a:ln>
+        <a:effectLst/>
+      </c:spPr>
+      <c:txPr>
+        <a:bodyPr rot="0" spcFirstLastPara="1" vertOverflow="ellipsis" vert="horz" wrap="square" anchor="ctr" anchorCtr="1"/>
+        <a:lstStyle/>
+        <a:p>
+          <a:pPr>
+            <a:defRPr sz="900" b="0" i="0" u="none" strike="noStrike" kern="1200" baseline="0">
+              <a:solidFill>
+                <a:schemeClr val="tx1">
+                  <a:lumMod val="65000"/>
+                  <a:lumOff val="35000"/>
+                </a:schemeClr>
+              </a:solidFill>
+              <a:latin typeface="+mn-lt"/>
+              <a:ea typeface="+mn-ea"/>
+              <a:cs typeface="+mn-cs"/>
+            </a:defRPr>
+          </a:pPr>
+          <a:endParaRPr lang="en-US"/>
+        </a:p>
+      </c:txPr>
+    </c:legend>
+    <c:plotVisOnly val="1"/>
+    <c:dispBlanksAs val="gap"/>
+    <c:showDLblsOverMax val="0"/>
+  </c:chart>
+  <c:spPr>
+    <a:solidFill>
+      <a:schemeClr val="bg1"/>
+    </a:solidFill>
+    <a:ln w="9525" cap="flat" cmpd="sng" algn="ctr">
+      <a:solidFill>
+        <a:schemeClr val="tx1">
+          <a:lumMod val="15000"/>
+          <a:lumOff val="85000"/>
+        </a:schemeClr>
+      </a:solidFill>
+      <a:round/>
+    </a:ln>
+    <a:effectLst/>
+  </c:spPr>
+  <c:txPr>
+    <a:bodyPr/>
+    <a:lstStyle/>
+    <a:p>
+      <a:pPr>
+        <a:defRPr/>
+      </a:pPr>
+      <a:endParaRPr lang="en-US"/>
+    </a:p>
+  </c:txPr>
+  <c:externalData r:id="rId3">
+    <c:autoUpdate val="0"/>
+  </c:externalData>
+</c:chartSpace>
+</file>
+
 <file path=word/charts/colors1.xml><?xml version="1.0" encoding="utf-8"?>
 <cs:colorStyle xmlns:cs="http://schemas.microsoft.com/office/drawing/2012/chartStyle" xmlns:a="http://schemas.openxmlformats.org/drawingml/2006/main" meth="cycle" id="10">
   <a:schemeClr val="accent1"/>
@@ -5741,6 +6882,46 @@
 </cs:colorStyle>
 </file>
 
+<file path=word/charts/colors7.xml><?xml version="1.0" encoding="utf-8"?>
+<cs:colorStyle xmlns:cs="http://schemas.microsoft.com/office/drawing/2012/chartStyle" xmlns:a="http://schemas.openxmlformats.org/drawingml/2006/main" meth="cycle" id="10">
+  <a:schemeClr val="accent1"/>
+  <a:schemeClr val="accent2"/>
+  <a:schemeClr val="accent3"/>
+  <a:schemeClr val="accent4"/>
+  <a:schemeClr val="accent5"/>
+  <a:schemeClr val="accent6"/>
+  <cs:variation/>
+  <cs:variation>
+    <a:lumMod val="60000"/>
+  </cs:variation>
+  <cs:variation>
+    <a:lumMod val="80000"/>
+    <a:lumOff val="20000"/>
+  </cs:variation>
+  <cs:variation>
+    <a:lumMod val="80000"/>
+  </cs:variation>
+  <cs:variation>
+    <a:lumMod val="60000"/>
+    <a:lumOff val="40000"/>
+  </cs:variation>
+  <cs:variation>
+    <a:lumMod val="50000"/>
+  </cs:variation>
+  <cs:variation>
+    <a:lumMod val="70000"/>
+    <a:lumOff val="30000"/>
+  </cs:variation>
+  <cs:variation>
+    <a:lumMod val="70000"/>
+  </cs:variation>
+  <cs:variation>
+    <a:lumMod val="50000"/>
+    <a:lumOff val="50000"/>
+  </cs:variation>
+</cs:colorStyle>
+</file>
+
 <file path=word/charts/style1.xml><?xml version="1.0" encoding="utf-8"?>
 <cs:chartStyle xmlns:cs="http://schemas.microsoft.com/office/drawing/2012/chartStyle" xmlns:a="http://schemas.openxmlformats.org/drawingml/2006/main" id="201">
   <cs:axisTitle>
@@ -8740,6 +9921,522 @@
         <a:lumOff val="35000"/>
       </a:schemeClr>
     </cs:fontRef>
+    <cs:defRPr sz="900" kern="1200"/>
+  </cs:valueAxis>
+  <cs:wall>
+    <cs:lnRef idx="0"/>
+    <cs:fillRef idx="0"/>
+    <cs:effectRef idx="0"/>
+    <cs:fontRef idx="minor">
+      <a:schemeClr val="tx1"/>
+    </cs:fontRef>
+    <cs:spPr>
+      <a:noFill/>
+      <a:ln>
+        <a:noFill/>
+      </a:ln>
+    </cs:spPr>
+  </cs:wall>
+</cs:chartStyle>
+</file>
+
+<file path=word/charts/style7.xml><?xml version="1.0" encoding="utf-8"?>
+<cs:chartStyle xmlns:cs="http://schemas.microsoft.com/office/drawing/2012/chartStyle" xmlns:a="http://schemas.openxmlformats.org/drawingml/2006/main" id="240">
+  <cs:axisTitle>
+    <cs:lnRef idx="0"/>
+    <cs:fillRef idx="0"/>
+    <cs:effectRef idx="0"/>
+    <cs:fontRef idx="minor">
+      <a:schemeClr val="tx1">
+        <a:lumMod val="65000"/>
+        <a:lumOff val="35000"/>
+      </a:schemeClr>
+    </cs:fontRef>
+    <cs:defRPr sz="1000" kern="1200"/>
+  </cs:axisTitle>
+  <cs:categoryAxis>
+    <cs:lnRef idx="0"/>
+    <cs:fillRef idx="0"/>
+    <cs:effectRef idx="0"/>
+    <cs:fontRef idx="minor">
+      <a:schemeClr val="tx1">
+        <a:lumMod val="65000"/>
+        <a:lumOff val="35000"/>
+      </a:schemeClr>
+    </cs:fontRef>
+    <cs:spPr>
+      <a:ln w="9525" cap="flat" cmpd="sng" algn="ctr">
+        <a:solidFill>
+          <a:schemeClr val="tx1">
+            <a:lumMod val="25000"/>
+            <a:lumOff val="75000"/>
+          </a:schemeClr>
+        </a:solidFill>
+        <a:round/>
+      </a:ln>
+    </cs:spPr>
+    <cs:defRPr sz="900" kern="1200"/>
+  </cs:categoryAxis>
+  <cs:chartArea mods="allowNoFillOverride allowNoLineOverride">
+    <cs:lnRef idx="0"/>
+    <cs:fillRef idx="0"/>
+    <cs:effectRef idx="0"/>
+    <cs:fontRef idx="minor">
+      <a:schemeClr val="tx1"/>
+    </cs:fontRef>
+    <cs:spPr>
+      <a:solidFill>
+        <a:schemeClr val="bg1"/>
+      </a:solidFill>
+      <a:ln w="9525" cap="flat" cmpd="sng" algn="ctr">
+        <a:solidFill>
+          <a:schemeClr val="tx1">
+            <a:lumMod val="15000"/>
+            <a:lumOff val="85000"/>
+          </a:schemeClr>
+        </a:solidFill>
+        <a:round/>
+      </a:ln>
+    </cs:spPr>
+    <cs:defRPr sz="1000" kern="1200"/>
+  </cs:chartArea>
+  <cs:dataLabel>
+    <cs:lnRef idx="0"/>
+    <cs:fillRef idx="0"/>
+    <cs:effectRef idx="0"/>
+    <cs:fontRef idx="minor">
+      <a:schemeClr val="tx1">
+        <a:lumMod val="75000"/>
+        <a:lumOff val="25000"/>
+      </a:schemeClr>
+    </cs:fontRef>
+    <cs:defRPr sz="900" kern="1200"/>
+  </cs:dataLabel>
+  <cs:dataLabelCallout>
+    <cs:lnRef idx="0"/>
+    <cs:fillRef idx="0"/>
+    <cs:effectRef idx="0"/>
+    <cs:fontRef idx="minor">
+      <a:schemeClr val="dk1">
+        <a:lumMod val="65000"/>
+        <a:lumOff val="35000"/>
+      </a:schemeClr>
+    </cs:fontRef>
+    <cs:spPr>
+      <a:solidFill>
+        <a:schemeClr val="lt1"/>
+      </a:solidFill>
+      <a:ln>
+        <a:solidFill>
+          <a:schemeClr val="dk1">
+            <a:lumMod val="25000"/>
+            <a:lumOff val="75000"/>
+          </a:schemeClr>
+        </a:solidFill>
+      </a:ln>
+    </cs:spPr>
+    <cs:defRPr sz="900" kern="1200"/>
+    <cs:bodyPr rot="0" spcFirstLastPara="1" vertOverflow="clip" horzOverflow="clip" vert="horz" wrap="square" lIns="36576" tIns="18288" rIns="36576" bIns="18288" anchor="ctr" anchorCtr="1">
+      <a:spAutoFit/>
+    </cs:bodyPr>
+  </cs:dataLabelCallout>
+  <cs:dataPoint>
+    <cs:lnRef idx="0"/>
+    <cs:fillRef idx="1">
+      <cs:styleClr val="auto"/>
+    </cs:fillRef>
+    <cs:effectRef idx="0"/>
+    <cs:fontRef idx="minor">
+      <a:schemeClr val="tx1"/>
+    </cs:fontRef>
+  </cs:dataPoint>
+  <cs:dataPoint3D>
+    <cs:lnRef idx="0"/>
+    <cs:fillRef idx="1">
+      <cs:styleClr val="auto"/>
+    </cs:fillRef>
+    <cs:effectRef idx="0"/>
+    <cs:fontRef idx="minor">
+      <a:schemeClr val="tx1"/>
+    </cs:fontRef>
+  </cs:dataPoint3D>
+  <cs:dataPointLine>
+    <cs:lnRef idx="0">
+      <cs:styleClr val="auto"/>
+    </cs:lnRef>
+    <cs:fillRef idx="1"/>
+    <cs:effectRef idx="0"/>
+    <cs:fontRef idx="minor">
+      <a:schemeClr val="tx1"/>
+    </cs:fontRef>
+    <cs:spPr>
+      <a:ln w="19050" cap="rnd">
+        <a:solidFill>
+          <a:schemeClr val="phClr"/>
+        </a:solidFill>
+        <a:round/>
+      </a:ln>
+    </cs:spPr>
+  </cs:dataPointLine>
+  <cs:dataPointMarker>
+    <cs:lnRef idx="0">
+      <cs:styleClr val="auto"/>
+    </cs:lnRef>
+    <cs:fillRef idx="1">
+      <cs:styleClr val="auto"/>
+    </cs:fillRef>
+    <cs:effectRef idx="0"/>
+    <cs:fontRef idx="minor">
+      <a:schemeClr val="tx1"/>
+    </cs:fontRef>
+    <cs:spPr>
+      <a:ln w="9525">
+        <a:solidFill>
+          <a:schemeClr val="phClr"/>
+        </a:solidFill>
+      </a:ln>
+    </cs:spPr>
+  </cs:dataPointMarker>
+  <cs:dataPointMarkerLayout symbol="circle" size="5"/>
+  <cs:dataPointWireframe>
+    <cs:lnRef idx="0">
+      <cs:styleClr val="auto"/>
+    </cs:lnRef>
+    <cs:fillRef idx="0"/>
+    <cs:effectRef idx="0"/>
+    <cs:fontRef idx="minor">
+      <a:schemeClr val="dk1"/>
+    </cs:fontRef>
+    <cs:spPr>
+      <a:ln w="9525" cap="rnd">
+        <a:solidFill>
+          <a:schemeClr val="phClr"/>
+        </a:solidFill>
+        <a:round/>
+      </a:ln>
+    </cs:spPr>
+  </cs:dataPointWireframe>
+  <cs:dataTable>
+    <cs:lnRef idx="0"/>
+    <cs:fillRef idx="0"/>
+    <cs:effectRef idx="0"/>
+    <cs:fontRef idx="minor">
+      <a:schemeClr val="tx1">
+        <a:lumMod val="65000"/>
+        <a:lumOff val="35000"/>
+      </a:schemeClr>
+    </cs:fontRef>
+    <cs:spPr>
+      <a:noFill/>
+      <a:ln w="9525" cap="flat" cmpd="sng" algn="ctr">
+        <a:solidFill>
+          <a:schemeClr val="tx1">
+            <a:lumMod val="15000"/>
+            <a:lumOff val="85000"/>
+          </a:schemeClr>
+        </a:solidFill>
+        <a:round/>
+      </a:ln>
+    </cs:spPr>
+    <cs:defRPr sz="900" kern="1200"/>
+  </cs:dataTable>
+  <cs:downBar>
+    <cs:lnRef idx="0"/>
+    <cs:fillRef idx="0"/>
+    <cs:effectRef idx="0"/>
+    <cs:fontRef idx="minor">
+      <a:schemeClr val="tx1"/>
+    </cs:fontRef>
+    <cs:spPr>
+      <a:solidFill>
+        <a:schemeClr val="dk1">
+          <a:lumMod val="75000"/>
+          <a:lumOff val="25000"/>
+        </a:schemeClr>
+      </a:solidFill>
+      <a:ln w="9525" cap="flat" cmpd="sng" algn="ctr">
+        <a:solidFill>
+          <a:schemeClr val="tx1">
+            <a:lumMod val="65000"/>
+            <a:lumOff val="35000"/>
+          </a:schemeClr>
+        </a:solidFill>
+        <a:round/>
+      </a:ln>
+    </cs:spPr>
+  </cs:downBar>
+  <cs:dropLine>
+    <cs:lnRef idx="0"/>
+    <cs:fillRef idx="0"/>
+    <cs:effectRef idx="0"/>
+    <cs:fontRef idx="minor">
+      <a:schemeClr val="tx1"/>
+    </cs:fontRef>
+    <cs:spPr>
+      <a:ln w="9525" cap="flat" cmpd="sng" algn="ctr">
+        <a:solidFill>
+          <a:schemeClr val="tx1">
+            <a:lumMod val="35000"/>
+            <a:lumOff val="65000"/>
+          </a:schemeClr>
+        </a:solidFill>
+        <a:round/>
+      </a:ln>
+    </cs:spPr>
+  </cs:dropLine>
+  <cs:errorBar>
+    <cs:lnRef idx="0"/>
+    <cs:fillRef idx="0"/>
+    <cs:effectRef idx="0"/>
+    <cs:fontRef idx="minor">
+      <a:schemeClr val="tx1"/>
+    </cs:fontRef>
+    <cs:spPr>
+      <a:ln w="9525" cap="flat" cmpd="sng" algn="ctr">
+        <a:solidFill>
+          <a:schemeClr val="tx1">
+            <a:lumMod val="65000"/>
+            <a:lumOff val="35000"/>
+          </a:schemeClr>
+        </a:solidFill>
+        <a:round/>
+      </a:ln>
+    </cs:spPr>
+  </cs:errorBar>
+  <cs:floor>
+    <cs:lnRef idx="0"/>
+    <cs:fillRef idx="0"/>
+    <cs:effectRef idx="0"/>
+    <cs:fontRef idx="minor">
+      <a:schemeClr val="tx1"/>
+    </cs:fontRef>
+    <cs:spPr>
+      <a:noFill/>
+      <a:ln>
+        <a:noFill/>
+      </a:ln>
+    </cs:spPr>
+  </cs:floor>
+  <cs:gridlineMajor>
+    <cs:lnRef idx="0"/>
+    <cs:fillRef idx="0"/>
+    <cs:effectRef idx="0"/>
+    <cs:fontRef idx="minor">
+      <a:schemeClr val="tx1"/>
+    </cs:fontRef>
+    <cs:spPr>
+      <a:ln w="9525" cap="flat" cmpd="sng" algn="ctr">
+        <a:solidFill>
+          <a:schemeClr val="tx1">
+            <a:lumMod val="15000"/>
+            <a:lumOff val="85000"/>
+          </a:schemeClr>
+        </a:solidFill>
+        <a:round/>
+      </a:ln>
+    </cs:spPr>
+  </cs:gridlineMajor>
+  <cs:gridlineMinor>
+    <cs:lnRef idx="0"/>
+    <cs:fillRef idx="0"/>
+    <cs:effectRef idx="0"/>
+    <cs:fontRef idx="minor">
+      <a:schemeClr val="tx1"/>
+    </cs:fontRef>
+    <cs:spPr>
+      <a:ln w="9525" cap="flat" cmpd="sng" algn="ctr">
+        <a:solidFill>
+          <a:schemeClr val="tx1">
+            <a:lumMod val="5000"/>
+            <a:lumOff val="95000"/>
+          </a:schemeClr>
+        </a:solidFill>
+        <a:round/>
+      </a:ln>
+    </cs:spPr>
+  </cs:gridlineMinor>
+  <cs:hiLoLine>
+    <cs:lnRef idx="0"/>
+    <cs:fillRef idx="0"/>
+    <cs:effectRef idx="0"/>
+    <cs:fontRef idx="minor">
+      <a:schemeClr val="tx1"/>
+    </cs:fontRef>
+    <cs:spPr>
+      <a:ln w="9525" cap="flat" cmpd="sng" algn="ctr">
+        <a:solidFill>
+          <a:schemeClr val="tx1">
+            <a:lumMod val="50000"/>
+            <a:lumOff val="50000"/>
+          </a:schemeClr>
+        </a:solidFill>
+        <a:round/>
+      </a:ln>
+    </cs:spPr>
+  </cs:hiLoLine>
+  <cs:leaderLine>
+    <cs:lnRef idx="0"/>
+    <cs:fillRef idx="0"/>
+    <cs:effectRef idx="0"/>
+    <cs:fontRef idx="minor">
+      <a:schemeClr val="tx1"/>
+    </cs:fontRef>
+    <cs:spPr>
+      <a:ln w="9525" cap="flat" cmpd="sng" algn="ctr">
+        <a:solidFill>
+          <a:schemeClr val="tx1">
+            <a:lumMod val="35000"/>
+            <a:lumOff val="65000"/>
+          </a:schemeClr>
+        </a:solidFill>
+        <a:round/>
+      </a:ln>
+    </cs:spPr>
+  </cs:leaderLine>
+  <cs:legend>
+    <cs:lnRef idx="0"/>
+    <cs:fillRef idx="0"/>
+    <cs:effectRef idx="0"/>
+    <cs:fontRef idx="minor">
+      <a:schemeClr val="tx1">
+        <a:lumMod val="65000"/>
+        <a:lumOff val="35000"/>
+      </a:schemeClr>
+    </cs:fontRef>
+    <cs:defRPr sz="900" kern="1200"/>
+  </cs:legend>
+  <cs:plotArea mods="allowNoFillOverride allowNoLineOverride">
+    <cs:lnRef idx="0"/>
+    <cs:fillRef idx="0"/>
+    <cs:effectRef idx="0"/>
+    <cs:fontRef idx="minor">
+      <a:schemeClr val="tx1"/>
+    </cs:fontRef>
+  </cs:plotArea>
+  <cs:plotArea3D mods="allowNoFillOverride allowNoLineOverride">
+    <cs:lnRef idx="0"/>
+    <cs:fillRef idx="0"/>
+    <cs:effectRef idx="0"/>
+    <cs:fontRef idx="minor">
+      <a:schemeClr val="tx1"/>
+    </cs:fontRef>
+  </cs:plotArea3D>
+  <cs:seriesAxis>
+    <cs:lnRef idx="0"/>
+    <cs:fillRef idx="0"/>
+    <cs:effectRef idx="0"/>
+    <cs:fontRef idx="minor">
+      <a:schemeClr val="tx1">
+        <a:lumMod val="65000"/>
+        <a:lumOff val="35000"/>
+      </a:schemeClr>
+    </cs:fontRef>
+    <cs:defRPr sz="900" kern="1200"/>
+  </cs:seriesAxis>
+  <cs:seriesLine>
+    <cs:lnRef idx="0"/>
+    <cs:fillRef idx="0"/>
+    <cs:effectRef idx="0"/>
+    <cs:fontRef idx="minor">
+      <a:schemeClr val="tx1"/>
+    </cs:fontRef>
+    <cs:spPr>
+      <a:ln w="9525" cap="flat" cmpd="sng" algn="ctr">
+        <a:solidFill>
+          <a:schemeClr val="tx1">
+            <a:lumMod val="35000"/>
+            <a:lumOff val="65000"/>
+          </a:schemeClr>
+        </a:solidFill>
+        <a:round/>
+      </a:ln>
+    </cs:spPr>
+  </cs:seriesLine>
+  <cs:title>
+    <cs:lnRef idx="0"/>
+    <cs:fillRef idx="0"/>
+    <cs:effectRef idx="0"/>
+    <cs:fontRef idx="minor">
+      <a:schemeClr val="tx1">
+        <a:lumMod val="65000"/>
+        <a:lumOff val="35000"/>
+      </a:schemeClr>
+    </cs:fontRef>
+    <cs:defRPr sz="1400" b="0" kern="1200" spc="0" baseline="0"/>
+  </cs:title>
+  <cs:trendline>
+    <cs:lnRef idx="0">
+      <cs:styleClr val="auto"/>
+    </cs:lnRef>
+    <cs:fillRef idx="0"/>
+    <cs:effectRef idx="0"/>
+    <cs:fontRef idx="minor">
+      <a:schemeClr val="tx1"/>
+    </cs:fontRef>
+    <cs:spPr>
+      <a:ln w="19050" cap="rnd">
+        <a:solidFill>
+          <a:schemeClr val="phClr"/>
+        </a:solidFill>
+        <a:prstDash val="sysDot"/>
+      </a:ln>
+    </cs:spPr>
+  </cs:trendline>
+  <cs:trendlineLabel>
+    <cs:lnRef idx="0"/>
+    <cs:fillRef idx="0"/>
+    <cs:effectRef idx="0"/>
+    <cs:fontRef idx="minor">
+      <a:schemeClr val="tx1">
+        <a:lumMod val="65000"/>
+        <a:lumOff val="35000"/>
+      </a:schemeClr>
+    </cs:fontRef>
+    <cs:defRPr sz="900" kern="1200"/>
+  </cs:trendlineLabel>
+  <cs:upBar>
+    <cs:lnRef idx="0"/>
+    <cs:fillRef idx="0"/>
+    <cs:effectRef idx="0"/>
+    <cs:fontRef idx="minor">
+      <a:schemeClr val="tx1"/>
+    </cs:fontRef>
+    <cs:spPr>
+      <a:solidFill>
+        <a:schemeClr val="lt1"/>
+      </a:solidFill>
+      <a:ln w="9525" cap="flat" cmpd="sng" algn="ctr">
+        <a:solidFill>
+          <a:schemeClr val="tx1">
+            <a:lumMod val="65000"/>
+            <a:lumOff val="35000"/>
+          </a:schemeClr>
+        </a:solidFill>
+        <a:round/>
+      </a:ln>
+    </cs:spPr>
+  </cs:upBar>
+  <cs:valueAxis>
+    <cs:lnRef idx="0"/>
+    <cs:fillRef idx="0"/>
+    <cs:effectRef idx="0"/>
+    <cs:fontRef idx="minor">
+      <a:schemeClr val="tx1">
+        <a:lumMod val="65000"/>
+        <a:lumOff val="35000"/>
+      </a:schemeClr>
+    </cs:fontRef>
+    <cs:spPr>
+      <a:ln w="9525" cap="flat" cmpd="sng" algn="ctr">
+        <a:solidFill>
+          <a:schemeClr val="tx1">
+            <a:lumMod val="25000"/>
+            <a:lumOff val="75000"/>
+          </a:schemeClr>
+        </a:solidFill>
+        <a:round/>
+      </a:ln>
+    </cs:spPr>
     <cs:defRPr sz="900" kern="1200"/>
   </cs:valueAxis>
   <cs:wall>

</xml_diff>